<commit_message>
Comment By Jack: 修改数据库定义
</commit_message>
<xml_diff>
--- a/branches/dev_branch/06_Office_DG/doc/导购管理表结构草稿.docx
+++ b/branches/dev_branch/06_Office_DG/doc/导购管理表结构草稿.docx
@@ -66,6 +66,9 @@
     <w:p>
       <w:pPr>
         <w:pStyle w:val="1"/>
+        <w:rPr>
+          <w:rFonts w:hint="eastAsia"/>
+        </w:rPr>
       </w:pPr>
       <w:r>
         <w:rPr>
@@ -78,6 +81,47 @@
           <w:rFonts w:hint="eastAsia"/>
         </w:rPr>
         <w:t>功能描述</w:t>
+      </w:r>
+    </w:p>
+    <w:p>
+      <w:pPr>
+        <w:rPr>
+          <w:rFonts w:hint="eastAsia"/>
+          <w:b/>
+          <w:color w:val="FF0000"/>
+        </w:rPr>
+      </w:pPr>
+      <w:r>
+        <w:rPr>
+          <w:rFonts w:hint="eastAsia"/>
+          <w:b/>
+          <w:color w:val="FF0000"/>
+        </w:rPr>
+        <w:t>重点说明：</w:t>
+      </w:r>
+    </w:p>
+    <w:p>
+      <w:pPr>
+        <w:rPr>
+          <w:b/>
+          <w:color w:val="FF0000"/>
+        </w:rPr>
+      </w:pPr>
+      <w:r>
+        <w:rPr>
+          <w:rFonts w:hint="eastAsia"/>
+          <w:b/>
+          <w:color w:val="FF0000"/>
+        </w:rPr>
+        <w:tab/>
+      </w:r>
+      <w:r>
+        <w:rPr>
+          <w:rFonts w:hint="eastAsia"/>
+          <w:b/>
+          <w:color w:val="FF0000"/>
+        </w:rPr>
+        <w:t>每一个导购将关联一个销售编码，一个品牌与多个品类。这是导购、销售编码、品牌与品类的关系。</w:t>
       </w:r>
     </w:p>
     <w:p>
@@ -243,6 +287,83 @@
             <w:tcW w:w="2130" w:type="dxa"/>
           </w:tcPr>
           <w:p>
+            <w:pPr>
+              <w:rPr>
+                <w:rFonts w:hint="eastAsia"/>
+              </w:rPr>
+            </w:pPr>
+            <w:r>
+              <w:rPr>
+                <w:rFonts w:hint="eastAsia"/>
+              </w:rPr>
+              <w:t>导购卡号</w:t>
+            </w:r>
+          </w:p>
+        </w:tc>
+        <w:tc>
+          <w:tcPr>
+            <w:tcW w:w="2130" w:type="dxa"/>
+          </w:tcPr>
+          <w:p>
+            <w:pPr>
+              <w:rPr>
+                <w:rFonts w:hint="eastAsia"/>
+              </w:rPr>
+            </w:pPr>
+            <w:proofErr w:type="spellStart"/>
+            <w:r>
+              <w:rPr>
+                <w:rFonts w:hint="eastAsia"/>
+              </w:rPr>
+              <w:t>RFIDNum</w:t>
+            </w:r>
+            <w:proofErr w:type="spellEnd"/>
+          </w:p>
+        </w:tc>
+        <w:tc>
+          <w:tcPr>
+            <w:tcW w:w="2131" w:type="dxa"/>
+          </w:tcPr>
+          <w:p>
+            <w:pPr>
+              <w:rPr>
+                <w:rFonts w:hint="eastAsia"/>
+              </w:rPr>
+            </w:pPr>
+            <w:r>
+              <w:rPr>
+                <w:rFonts w:hint="eastAsia"/>
+              </w:rPr>
+              <w:t>字符串</w:t>
+            </w:r>
+          </w:p>
+        </w:tc>
+        <w:tc>
+          <w:tcPr>
+            <w:tcW w:w="2131" w:type="dxa"/>
+          </w:tcPr>
+          <w:p>
+            <w:r>
+              <w:rPr>
+                <w:rFonts w:hint="eastAsia"/>
+              </w:rPr>
+              <w:t>RFID</w:t>
+            </w:r>
+            <w:r>
+              <w:rPr>
+                <w:rFonts w:hint="eastAsia"/>
+              </w:rPr>
+              <w:t>卡卡号。</w:t>
+            </w:r>
+          </w:p>
+        </w:tc>
+      </w:tr>
+      <w:tr>
+        <w:tc>
+          <w:tcPr>
+            <w:tcW w:w="2130" w:type="dxa"/>
+          </w:tcPr>
+          <w:p>
             <w:r>
               <w:rPr>
                 <w:rFonts w:hint="eastAsia"/>
@@ -771,11 +892,6 @@
             <w:tcW w:w="2130" w:type="dxa"/>
           </w:tcPr>
           <w:p>
-            <w:pPr>
-              <w:rPr>
-                <w:rFonts w:hint="eastAsia"/>
-              </w:rPr>
-            </w:pPr>
             <w:r>
               <w:rPr>
                 <w:rFonts w:hint="eastAsia"/>
@@ -789,11 +905,6 @@
             <w:tcW w:w="2130" w:type="dxa"/>
           </w:tcPr>
           <w:p>
-            <w:pPr>
-              <w:rPr>
-                <w:rFonts w:hint="eastAsia"/>
-              </w:rPr>
-            </w:pPr>
             <w:r>
               <w:rPr>
                 <w:rFonts w:hint="eastAsia"/>
@@ -807,11 +918,6 @@
             <w:tcW w:w="2131" w:type="dxa"/>
           </w:tcPr>
           <w:p>
-            <w:pPr>
-              <w:rPr>
-                <w:rFonts w:hint="eastAsia"/>
-              </w:rPr>
-            </w:pPr>
             <w:r>
               <w:rPr>
                 <w:rFonts w:hint="eastAsia"/>
@@ -956,7 +1062,6 @@
               <w:rPr>
                 <w:rFonts w:hint="eastAsia"/>
               </w:rPr>
-              <w:lastRenderedPageBreak/>
               <w:t>退卡号码</w:t>
             </w:r>
           </w:p>
@@ -1008,6 +1113,90 @@
               <w:t>拉选择</w:t>
             </w:r>
             <w:proofErr w:type="gramEnd"/>
+          </w:p>
+        </w:tc>
+      </w:tr>
+      <w:tr>
+        <w:tc>
+          <w:tcPr>
+            <w:tcW w:w="2130" w:type="dxa"/>
+          </w:tcPr>
+          <w:p>
+            <w:pPr>
+              <w:rPr>
+                <w:rFonts w:hint="eastAsia"/>
+              </w:rPr>
+            </w:pPr>
+            <w:proofErr w:type="gramStart"/>
+            <w:r>
+              <w:rPr>
+                <w:rFonts w:hint="eastAsia"/>
+              </w:rPr>
+              <w:t>导购卡</w:t>
+            </w:r>
+            <w:proofErr w:type="gramEnd"/>
+            <w:r>
+              <w:rPr>
+                <w:rFonts w:hint="eastAsia"/>
+              </w:rPr>
+              <w:t>卡号</w:t>
+            </w:r>
+          </w:p>
+        </w:tc>
+        <w:tc>
+          <w:tcPr>
+            <w:tcW w:w="2130" w:type="dxa"/>
+          </w:tcPr>
+          <w:p>
+            <w:pPr>
+              <w:rPr>
+                <w:rFonts w:hint="eastAsia"/>
+              </w:rPr>
+            </w:pPr>
+            <w:proofErr w:type="spellStart"/>
+            <w:r>
+              <w:rPr>
+                <w:rFonts w:hint="eastAsia"/>
+              </w:rPr>
+              <w:t>RFIDNum</w:t>
+            </w:r>
+            <w:proofErr w:type="spellEnd"/>
+          </w:p>
+        </w:tc>
+        <w:tc>
+          <w:tcPr>
+            <w:tcW w:w="2131" w:type="dxa"/>
+          </w:tcPr>
+          <w:p>
+            <w:pPr>
+              <w:rPr>
+                <w:rFonts w:hint="eastAsia"/>
+              </w:rPr>
+            </w:pPr>
+            <w:r>
+              <w:rPr>
+                <w:rFonts w:hint="eastAsia"/>
+              </w:rPr>
+              <w:t>字符串</w:t>
+            </w:r>
+          </w:p>
+        </w:tc>
+        <w:tc>
+          <w:tcPr>
+            <w:tcW w:w="2131" w:type="dxa"/>
+          </w:tcPr>
+          <w:p>
+            <w:pPr>
+              <w:rPr>
+                <w:rFonts w:hint="eastAsia"/>
+              </w:rPr>
+            </w:pPr>
+            <w:r>
+              <w:rPr>
+                <w:rFonts w:hint="eastAsia"/>
+              </w:rPr>
+              <w:t>由退卡号码选择后带出</w:t>
+            </w:r>
           </w:p>
         </w:tc>
       </w:tr>
@@ -1277,8 +1466,6 @@
               </w:rPr>
               <w:t>A</w:t>
             </w:r>
-            <w:bookmarkStart w:id="0" w:name="_GoBack"/>
-            <w:bookmarkEnd w:id="0"/>
             <w:r>
               <w:t>mount</w:t>
             </w:r>
@@ -1493,11 +1680,6 @@
             <w:tcW w:w="2130" w:type="dxa"/>
           </w:tcPr>
           <w:p>
-            <w:pPr>
-              <w:rPr>
-                <w:rFonts w:hint="eastAsia"/>
-              </w:rPr>
-            </w:pPr>
             <w:r>
               <w:rPr>
                 <w:rFonts w:hint="eastAsia"/>
@@ -1511,11 +1693,6 @@
             <w:tcW w:w="2130" w:type="dxa"/>
           </w:tcPr>
           <w:p>
-            <w:pPr>
-              <w:rPr>
-                <w:rFonts w:hint="eastAsia"/>
-              </w:rPr>
-            </w:pPr>
             <w:r>
               <w:rPr>
                 <w:rFonts w:hint="eastAsia"/>
@@ -1529,11 +1706,6 @@
             <w:tcW w:w="2131" w:type="dxa"/>
           </w:tcPr>
           <w:p>
-            <w:pPr>
-              <w:rPr>
-                <w:rFonts w:hint="eastAsia"/>
-              </w:rPr>
-            </w:pPr>
             <w:r>
               <w:rPr>
                 <w:rFonts w:hint="eastAsia"/>
@@ -2429,11 +2601,6 @@
             <w:tcW w:w="2130" w:type="dxa"/>
           </w:tcPr>
           <w:p>
-            <w:pPr>
-              <w:rPr>
-                <w:rFonts w:hint="eastAsia"/>
-              </w:rPr>
-            </w:pPr>
             <w:r>
               <w:rPr>
                 <w:rFonts w:hint="eastAsia"/>
@@ -2447,11 +2614,6 @@
             <w:tcW w:w="2130" w:type="dxa"/>
           </w:tcPr>
           <w:p>
-            <w:pPr>
-              <w:rPr>
-                <w:rFonts w:hint="eastAsia"/>
-              </w:rPr>
-            </w:pPr>
             <w:r>
               <w:rPr>
                 <w:rFonts w:hint="eastAsia"/>
@@ -2465,11 +2627,6 @@
             <w:tcW w:w="2131" w:type="dxa"/>
           </w:tcPr>
           <w:p>
-            <w:pPr>
-              <w:rPr>
-                <w:rFonts w:hint="eastAsia"/>
-              </w:rPr>
-            </w:pPr>
             <w:r>
               <w:rPr>
                 <w:rFonts w:hint="eastAsia"/>
@@ -2519,7 +2676,6 @@
         <w:rPr>
           <w:rFonts w:hint="eastAsia"/>
         </w:rPr>
-        <w:lastRenderedPageBreak/>
         <w:t>2.2.2</w:t>
       </w:r>
       <w:proofErr w:type="gramStart"/>
@@ -3324,11 +3480,6 @@
             <w:tcW w:w="2130" w:type="dxa"/>
           </w:tcPr>
           <w:p>
-            <w:pPr>
-              <w:rPr>
-                <w:rFonts w:hint="eastAsia"/>
-              </w:rPr>
-            </w:pPr>
             <w:r>
               <w:rPr>
                 <w:rFonts w:hint="eastAsia"/>
@@ -3342,11 +3493,6 @@
             <w:tcW w:w="2130" w:type="dxa"/>
           </w:tcPr>
           <w:p>
-            <w:pPr>
-              <w:rPr>
-                <w:rFonts w:hint="eastAsia"/>
-              </w:rPr>
-            </w:pPr>
             <w:r>
               <w:rPr>
                 <w:rFonts w:hint="eastAsia"/>
@@ -3360,11 +3506,6 @@
             <w:tcW w:w="2131" w:type="dxa"/>
           </w:tcPr>
           <w:p>
-            <w:pPr>
-              <w:rPr>
-                <w:rFonts w:hint="eastAsia"/>
-              </w:rPr>
-            </w:pPr>
             <w:r>
               <w:rPr>
                 <w:rFonts w:hint="eastAsia"/>
@@ -4085,7 +4226,6 @@
         <w:rPr>
           <w:rFonts w:hint="eastAsia"/>
         </w:rPr>
-        <w:lastRenderedPageBreak/>
         <w:t>2.3</w:t>
       </w:r>
       <w:r>

</xml_diff>